<commit_message>
added instructions on adding a user and assigning them to a Virtue
</commit_message>
<xml_diff>
--- a/Documentation/system/Administrator Information.docx
+++ b/Documentation/system/Administrator Information.docx
@@ -578,7 +578,31 @@
                                     <w:sz w:val="36"/>
                                     <w:szCs w:val="36"/>
                                   </w:rPr>
-                                  <w:t>Version 2, January</w:t>
+                                  <w:t xml:space="preserve">Version </w:t>
+                                </w:r>
+                                <w:r>
+                                  <w:rPr>
+                                    <w:color w:val="404040" w:themeColor="text1" w:themeTint="BF"/>
+                                    <w:sz w:val="36"/>
+                                    <w:szCs w:val="36"/>
+                                  </w:rPr>
+                                  <w:t>3</w:t>
+                                </w:r>
+                                <w:r>
+                                  <w:rPr>
+                                    <w:color w:val="404040" w:themeColor="text1" w:themeTint="BF"/>
+                                    <w:sz w:val="36"/>
+                                    <w:szCs w:val="36"/>
+                                  </w:rPr>
+                                  <w:t xml:space="preserve">, </w:t>
+                                </w:r>
+                                <w:r>
+                                  <w:rPr>
+                                    <w:color w:val="404040" w:themeColor="text1" w:themeTint="BF"/>
+                                    <w:sz w:val="36"/>
+                                    <w:szCs w:val="36"/>
+                                  </w:rPr>
+                                  <w:t>June</w:t>
                                 </w:r>
                               </w:sdtContent>
                             </w:sdt>
@@ -665,7 +689,31 @@
                               <w:sz w:val="36"/>
                               <w:szCs w:val="36"/>
                             </w:rPr>
-                            <w:t>Version 2, January</w:t>
+                            <w:t xml:space="preserve">Version </w:t>
+                          </w:r>
+                          <w:r>
+                            <w:rPr>
+                              <w:color w:val="404040" w:themeColor="text1" w:themeTint="BF"/>
+                              <w:sz w:val="36"/>
+                              <w:szCs w:val="36"/>
+                            </w:rPr>
+                            <w:t>3</w:t>
+                          </w:r>
+                          <w:r>
+                            <w:rPr>
+                              <w:color w:val="404040" w:themeColor="text1" w:themeTint="BF"/>
+                              <w:sz w:val="36"/>
+                              <w:szCs w:val="36"/>
+                            </w:rPr>
+                            <w:t xml:space="preserve">, </w:t>
+                          </w:r>
+                          <w:r>
+                            <w:rPr>
+                              <w:color w:val="404040" w:themeColor="text1" w:themeTint="BF"/>
+                              <w:sz w:val="36"/>
+                              <w:szCs w:val="36"/>
+                            </w:rPr>
+                            <w:t>June</w:t>
                           </w:r>
                         </w:sdtContent>
                       </w:sdt>
@@ -921,7 +969,7 @@
               </wp:anchor>
             </w:drawing>
           </mc:Choice>
-          <mc:Fallback xmlns:wp14="http://schemas.microsoft.com/office/word/2010/wordml" xmlns:pic="http://schemas.openxmlformats.org/drawingml/2006/picture" xmlns:a="http://schemas.openxmlformats.org/drawingml/2006/main">
+          <mc:Fallback xmlns:a="http://schemas.openxmlformats.org/drawingml/2006/main" xmlns:pic="http://schemas.openxmlformats.org/drawingml/2006/picture" xmlns:wp14="http://schemas.microsoft.com/office/word/2010/wordml">
             <w:pict w14:anchorId="172EA7F2">
               <v:group id="shape_0" style="position:absolute;margin-left:18pt;margin-top:18.2pt;width:576pt;height:95.7pt" alt="Group 149" coordsize="11520,1914" coordorigin="360,364">
                 <v:rect id="shape_0" style="position:absolute;left:360;top:364;width:11519;height:1913;mso-position-horizontal:center;mso-position-horizontal-relative:page;mso-position-vertical-relative:page" stroked="f" ID="Rectangle 151">
@@ -943,7 +991,7 @@
     </w:p>
     <w:bookmarkStart w:id="0" w:name="_Toc366501138" w:displacedByCustomXml="next"/>
     <w:bookmarkEnd w:id="0" w:displacedByCustomXml="next"/>
-    <w:bookmarkStart w:id="1" w:name="_Toc536719362" w:displacedByCustomXml="next"/>
+    <w:bookmarkStart w:id="1" w:name="_Toc12014583" w:displacedByCustomXml="next"/>
     <w:sdt>
       <w:sdtPr>
         <w:rPr>
@@ -1012,7 +1060,7 @@
             </w:rPr>
             <w:fldChar w:fldCharType="separate"/>
           </w:r>
-          <w:hyperlink w:anchor="_Toc536719362" w:history="1">
+          <w:hyperlink w:anchor="_Toc12014583" w:history="1">
             <w:r>
               <w:rPr>
                 <w:rStyle w:val="Hyperlink"/>
@@ -1040,7 +1088,7 @@
                 <w:noProof/>
                 <w:webHidden/>
               </w:rPr>
-              <w:instrText xml:space="preserve"> PAGEREF _Toc536719362 \h </w:instrText>
+              <w:instrText xml:space="preserve"> PAGEREF _Toc12014583 \h </w:instrText>
             </w:r>
             <w:r>
               <w:rPr>
@@ -1084,7 +1132,7 @@
               <w:szCs w:val="22"/>
             </w:rPr>
           </w:pPr>
-          <w:hyperlink w:anchor="_Toc536719363" w:history="1">
+          <w:hyperlink w:anchor="_Toc12014584" w:history="1">
             <w:r>
               <w:rPr>
                 <w:rStyle w:val="Hyperlink"/>
@@ -1112,7 +1160,7 @@
                 <w:noProof/>
                 <w:webHidden/>
               </w:rPr>
-              <w:instrText xml:space="preserve"> PAGEREF _Toc536719363 \h </w:instrText>
+              <w:instrText xml:space="preserve"> PAGEREF _Toc12014584 \h </w:instrText>
             </w:r>
             <w:r>
               <w:rPr>
@@ -1156,7 +1204,7 @@
               <w:szCs w:val="22"/>
             </w:rPr>
           </w:pPr>
-          <w:hyperlink w:anchor="_Toc536719364" w:history="1">
+          <w:hyperlink w:anchor="_Toc12014585" w:history="1">
             <w:r>
               <w:rPr>
                 <w:rStyle w:val="Hyperlink"/>
@@ -1184,7 +1232,7 @@
                 <w:noProof/>
                 <w:webHidden/>
               </w:rPr>
-              <w:instrText xml:space="preserve"> PAGEREF _Toc536719364 \h </w:instrText>
+              <w:instrText xml:space="preserve"> PAGEREF _Toc12014585 \h </w:instrText>
             </w:r>
             <w:r>
               <w:rPr>
@@ -1228,7 +1276,7 @@
               <w:szCs w:val="22"/>
             </w:rPr>
           </w:pPr>
-          <w:hyperlink w:anchor="_Toc536719365" w:history="1">
+          <w:hyperlink w:anchor="_Toc12014586" w:history="1">
             <w:r>
               <w:rPr>
                 <w:rStyle w:val="Hyperlink"/>
@@ -1256,7 +1304,7 @@
                 <w:noProof/>
                 <w:webHidden/>
               </w:rPr>
-              <w:instrText xml:space="preserve"> PAGEREF _Toc536719365 \h </w:instrText>
+              <w:instrText xml:space="preserve"> PAGEREF _Toc12014586 \h </w:instrText>
             </w:r>
             <w:r>
               <w:rPr>
@@ -1276,7 +1324,7 @@
                 <w:noProof/>
                 <w:webHidden/>
               </w:rPr>
-              <w:t>3</w:t>
+              <w:t>4</w:t>
             </w:r>
             <w:r>
               <w:rPr>
@@ -1300,13 +1348,85 @@
               <w:szCs w:val="22"/>
             </w:rPr>
           </w:pPr>
-          <w:hyperlink w:anchor="_Toc536719366" w:history="1">
+          <w:hyperlink w:anchor="_Toc12014587" w:history="1">
             <w:r>
               <w:rPr>
                 <w:rStyle w:val="Hyperlink"/>
                 <w:rFonts w:eastAsiaTheme="majorEastAsia"/>
                 <w:noProof/>
               </w:rPr>
+              <w:t>Navigation</w:t>
+            </w:r>
+            <w:r>
+              <w:rPr>
+                <w:noProof/>
+                <w:webHidden/>
+              </w:rPr>
+              <w:tab/>
+            </w:r>
+            <w:r>
+              <w:rPr>
+                <w:noProof/>
+                <w:webHidden/>
+              </w:rPr>
+              <w:fldChar w:fldCharType="begin"/>
+            </w:r>
+            <w:r>
+              <w:rPr>
+                <w:noProof/>
+                <w:webHidden/>
+              </w:rPr>
+              <w:instrText xml:space="preserve"> PAGEREF _Toc12014587 \h </w:instrText>
+            </w:r>
+            <w:r>
+              <w:rPr>
+                <w:noProof/>
+                <w:webHidden/>
+              </w:rPr>
+            </w:r>
+            <w:r>
+              <w:rPr>
+                <w:noProof/>
+                <w:webHidden/>
+              </w:rPr>
+              <w:fldChar w:fldCharType="separate"/>
+            </w:r>
+            <w:r>
+              <w:rPr>
+                <w:noProof/>
+                <w:webHidden/>
+              </w:rPr>
+              <w:t>4</w:t>
+            </w:r>
+            <w:r>
+              <w:rPr>
+                <w:noProof/>
+                <w:webHidden/>
+              </w:rPr>
+              <w:fldChar w:fldCharType="end"/>
+            </w:r>
+          </w:hyperlink>
+        </w:p>
+        <w:p>
+          <w:pPr>
+            <w:pStyle w:val="TOC2"/>
+            <w:tabs>
+              <w:tab w:val="right" w:leader="dot" w:pos="9350"/>
+            </w:tabs>
+            <w:rPr>
+              <w:rFonts w:asciiTheme="minorHAnsi" w:eastAsiaTheme="minorEastAsia" w:hAnsiTheme="minorHAnsi" w:cstheme="minorBidi"/>
+              <w:noProof/>
+              <w:sz w:val="22"/>
+              <w:szCs w:val="22"/>
+            </w:rPr>
+          </w:pPr>
+          <w:hyperlink w:anchor="_Toc12014588" w:history="1">
+            <w:r>
+              <w:rPr>
+                <w:rStyle w:val="Hyperlink"/>
+                <w:rFonts w:eastAsiaTheme="majorEastAsia"/>
+                <w:noProof/>
+              </w:rPr>
               <w:t>Authentication</w:t>
             </w:r>
             <w:r>
@@ -1328,7 +1448,7 @@
                 <w:noProof/>
                 <w:webHidden/>
               </w:rPr>
-              <w:instrText xml:space="preserve"> PAGEREF _Toc536719366 \h </w:instrText>
+              <w:instrText xml:space="preserve"> PAGEREF _Toc12014588 \h </w:instrText>
             </w:r>
             <w:r>
               <w:rPr>
@@ -1349,6 +1469,78 @@
                 <w:webHidden/>
               </w:rPr>
               <w:t>4</w:t>
+            </w:r>
+            <w:r>
+              <w:rPr>
+                <w:noProof/>
+                <w:webHidden/>
+              </w:rPr>
+              <w:fldChar w:fldCharType="end"/>
+            </w:r>
+          </w:hyperlink>
+        </w:p>
+        <w:p>
+          <w:pPr>
+            <w:pStyle w:val="TOC2"/>
+            <w:tabs>
+              <w:tab w:val="right" w:leader="dot" w:pos="9350"/>
+            </w:tabs>
+            <w:rPr>
+              <w:rFonts w:asciiTheme="minorHAnsi" w:eastAsiaTheme="minorEastAsia" w:hAnsiTheme="minorHAnsi" w:cstheme="minorBidi"/>
+              <w:noProof/>
+              <w:sz w:val="22"/>
+              <w:szCs w:val="22"/>
+            </w:rPr>
+          </w:pPr>
+          <w:hyperlink w:anchor="_Toc12014589" w:history="1">
+            <w:r>
+              <w:rPr>
+                <w:rStyle w:val="Hyperlink"/>
+                <w:rFonts w:eastAsiaTheme="majorEastAsia"/>
+                <w:noProof/>
+              </w:rPr>
+              <w:t>New User Management</w:t>
+            </w:r>
+            <w:r>
+              <w:rPr>
+                <w:noProof/>
+                <w:webHidden/>
+              </w:rPr>
+              <w:tab/>
+            </w:r>
+            <w:r>
+              <w:rPr>
+                <w:noProof/>
+                <w:webHidden/>
+              </w:rPr>
+              <w:fldChar w:fldCharType="begin"/>
+            </w:r>
+            <w:r>
+              <w:rPr>
+                <w:noProof/>
+                <w:webHidden/>
+              </w:rPr>
+              <w:instrText xml:space="preserve"> PAGEREF _Toc12014589 \h </w:instrText>
+            </w:r>
+            <w:r>
+              <w:rPr>
+                <w:noProof/>
+                <w:webHidden/>
+              </w:rPr>
+            </w:r>
+            <w:r>
+              <w:rPr>
+                <w:noProof/>
+                <w:webHidden/>
+              </w:rPr>
+              <w:fldChar w:fldCharType="separate"/>
+            </w:r>
+            <w:r>
+              <w:rPr>
+                <w:noProof/>
+                <w:webHidden/>
+              </w:rPr>
+              <w:t>5</w:t>
             </w:r>
             <w:r>
               <w:rPr>
@@ -1372,7 +1564,7 @@
               <w:szCs w:val="22"/>
             </w:rPr>
           </w:pPr>
-          <w:hyperlink w:anchor="_Toc536719367" w:history="1">
+          <w:hyperlink w:anchor="_Toc12014590" w:history="1">
             <w:r>
               <w:rPr>
                 <w:rStyle w:val="Hyperlink"/>
@@ -1400,7 +1592,7 @@
                 <w:noProof/>
                 <w:webHidden/>
               </w:rPr>
-              <w:instrText xml:space="preserve"> PAGEREF _Toc536719367 \h </w:instrText>
+              <w:instrText xml:space="preserve"> PAGEREF _Toc12014590 \h </w:instrText>
             </w:r>
             <w:r>
               <w:rPr>
@@ -1444,7 +1636,7 @@
               <w:szCs w:val="22"/>
             </w:rPr>
           </w:pPr>
-          <w:hyperlink w:anchor="_Toc536719368" w:history="1">
+          <w:hyperlink w:anchor="_Toc12014591" w:history="1">
             <w:r>
               <w:rPr>
                 <w:rStyle w:val="Hyperlink"/>
@@ -1472,7 +1664,7 @@
                 <w:noProof/>
                 <w:webHidden/>
               </w:rPr>
-              <w:instrText xml:space="preserve"> PAGEREF _Toc536719368 \h </w:instrText>
+              <w:instrText xml:space="preserve"> PAGEREF _Toc12014591 \h </w:instrText>
             </w:r>
             <w:r>
               <w:rPr>
@@ -1516,7 +1708,7 @@
               <w:szCs w:val="22"/>
             </w:rPr>
           </w:pPr>
-          <w:hyperlink w:anchor="_Toc536719369" w:history="1">
+          <w:hyperlink w:anchor="_Toc12014592" w:history="1">
             <w:r>
               <w:rPr>
                 <w:rStyle w:val="Hyperlink"/>
@@ -1544,7 +1736,7 @@
                 <w:noProof/>
                 <w:webHidden/>
               </w:rPr>
-              <w:instrText xml:space="preserve"> PAGEREF _Toc536719369 \h </w:instrText>
+              <w:instrText xml:space="preserve"> PAGEREF _Toc12014592 \h </w:instrText>
             </w:r>
             <w:r>
               <w:rPr>
@@ -1588,7 +1780,7 @@
               <w:szCs w:val="22"/>
             </w:rPr>
           </w:pPr>
-          <w:hyperlink w:anchor="_Toc536719370" w:history="1">
+          <w:hyperlink w:anchor="_Toc12014593" w:history="1">
             <w:r>
               <w:rPr>
                 <w:rStyle w:val="Hyperlink"/>
@@ -1616,7 +1808,7 @@
                 <w:noProof/>
                 <w:webHidden/>
               </w:rPr>
-              <w:instrText xml:space="preserve"> PAGEREF _Toc536719370 \h </w:instrText>
+              <w:instrText xml:space="preserve"> PAGEREF _Toc12014593 \h </w:instrText>
             </w:r>
             <w:r>
               <w:rPr>
@@ -1660,7 +1852,7 @@
               <w:szCs w:val="22"/>
             </w:rPr>
           </w:pPr>
-          <w:hyperlink w:anchor="_Toc536719371" w:history="1">
+          <w:hyperlink w:anchor="_Toc12014594" w:history="1">
             <w:r>
               <w:rPr>
                 <w:rStyle w:val="Hyperlink"/>
@@ -1688,7 +1880,7 @@
                 <w:noProof/>
                 <w:webHidden/>
               </w:rPr>
-              <w:instrText xml:space="preserve"> PAGEREF _Toc536719371 \h </w:instrText>
+              <w:instrText xml:space="preserve"> PAGEREF _Toc12014594 \h </w:instrText>
             </w:r>
             <w:r>
               <w:rPr>
@@ -1732,7 +1924,7 @@
               <w:szCs w:val="22"/>
             </w:rPr>
           </w:pPr>
-          <w:hyperlink w:anchor="_Toc536719372" w:history="1">
+          <w:hyperlink w:anchor="_Toc12014595" w:history="1">
             <w:r>
               <w:rPr>
                 <w:rStyle w:val="Hyperlink"/>
@@ -1760,7 +1952,7 @@
                 <w:noProof/>
                 <w:webHidden/>
               </w:rPr>
-              <w:instrText xml:space="preserve"> PAGEREF _Toc536719372 \h </w:instrText>
+              <w:instrText xml:space="preserve"> PAGEREF _Toc12014595 \h </w:instrText>
             </w:r>
             <w:r>
               <w:rPr>
@@ -1804,7 +1996,7 @@
               <w:szCs w:val="22"/>
             </w:rPr>
           </w:pPr>
-          <w:hyperlink w:anchor="_Toc536719373" w:history="1">
+          <w:hyperlink w:anchor="_Toc12014596" w:history="1">
             <w:r>
               <w:rPr>
                 <w:rStyle w:val="Hyperlink"/>
@@ -1832,7 +2024,7 @@
                 <w:noProof/>
                 <w:webHidden/>
               </w:rPr>
-              <w:instrText xml:space="preserve"> PAGEREF _Toc536719373 \h </w:instrText>
+              <w:instrText xml:space="preserve"> PAGEREF _Toc12014596 \h </w:instrText>
             </w:r>
             <w:r>
               <w:rPr>
@@ -1876,7 +2068,7 @@
               <w:szCs w:val="22"/>
             </w:rPr>
           </w:pPr>
-          <w:hyperlink w:anchor="_Toc536719374" w:history="1">
+          <w:hyperlink w:anchor="_Toc12014597" w:history="1">
             <w:r>
               <w:rPr>
                 <w:rStyle w:val="Hyperlink"/>
@@ -1904,7 +2096,7 @@
                 <w:noProof/>
                 <w:webHidden/>
               </w:rPr>
-              <w:instrText xml:space="preserve"> PAGEREF _Toc536719374 \h </w:instrText>
+              <w:instrText xml:space="preserve"> PAGEREF _Toc12014597 \h </w:instrText>
             </w:r>
             <w:r>
               <w:rPr>
@@ -1948,7 +2140,7 @@
               <w:szCs w:val="22"/>
             </w:rPr>
           </w:pPr>
-          <w:hyperlink w:anchor="_Toc536719375" w:history="1">
+          <w:hyperlink w:anchor="_Toc12014598" w:history="1">
             <w:r>
               <w:rPr>
                 <w:rStyle w:val="Hyperlink"/>
@@ -1976,7 +2168,7 @@
                 <w:noProof/>
                 <w:webHidden/>
               </w:rPr>
-              <w:instrText xml:space="preserve"> PAGEREF _Toc536719375 \h </w:instrText>
+              <w:instrText xml:space="preserve"> PAGEREF _Toc12014598 \h </w:instrText>
             </w:r>
             <w:r>
               <w:rPr>
@@ -2020,7 +2212,7 @@
               <w:szCs w:val="22"/>
             </w:rPr>
           </w:pPr>
-          <w:hyperlink w:anchor="_Toc536719376" w:history="1">
+          <w:hyperlink w:anchor="_Toc12014599" w:history="1">
             <w:r>
               <w:rPr>
                 <w:rStyle w:val="Hyperlink"/>
@@ -2048,7 +2240,7 @@
                 <w:noProof/>
                 <w:webHidden/>
               </w:rPr>
-              <w:instrText xml:space="preserve"> PAGEREF _Toc536719376 \h </w:instrText>
+              <w:instrText xml:space="preserve"> PAGEREF _Toc12014599 \h </w:instrText>
             </w:r>
             <w:r>
               <w:rPr>
@@ -2092,7 +2284,7 @@
               <w:szCs w:val="22"/>
             </w:rPr>
           </w:pPr>
-          <w:hyperlink w:anchor="_Toc536719377" w:history="1">
+          <w:hyperlink w:anchor="_Toc12014600" w:history="1">
             <w:r>
               <w:rPr>
                 <w:rStyle w:val="Hyperlink"/>
@@ -2120,7 +2312,7 @@
                 <w:noProof/>
                 <w:webHidden/>
               </w:rPr>
-              <w:instrText xml:space="preserve"> PAGEREF _Toc536719377 \h </w:instrText>
+              <w:instrText xml:space="preserve"> PAGEREF _Toc12014600 \h </w:instrText>
             </w:r>
             <w:r>
               <w:rPr>
@@ -2164,7 +2356,7 @@
               <w:szCs w:val="22"/>
             </w:rPr>
           </w:pPr>
-          <w:hyperlink w:anchor="_Toc536719378" w:history="1">
+          <w:hyperlink w:anchor="_Toc12014601" w:history="1">
             <w:r>
               <w:rPr>
                 <w:rStyle w:val="Hyperlink"/>
@@ -2192,7 +2384,7 @@
                 <w:noProof/>
                 <w:webHidden/>
               </w:rPr>
-              <w:instrText xml:space="preserve"> PAGEREF _Toc536719378 \h </w:instrText>
+              <w:instrText xml:space="preserve"> PAGEREF _Toc12014601 \h </w:instrText>
             </w:r>
             <w:r>
               <w:rPr>
@@ -2236,7 +2428,7 @@
               <w:szCs w:val="22"/>
             </w:rPr>
           </w:pPr>
-          <w:hyperlink w:anchor="_Toc536719379" w:history="1">
+          <w:hyperlink w:anchor="_Toc12014602" w:history="1">
             <w:r>
               <w:rPr>
                 <w:rStyle w:val="Hyperlink"/>
@@ -2264,7 +2456,7 @@
                 <w:noProof/>
                 <w:webHidden/>
               </w:rPr>
-              <w:instrText xml:space="preserve"> PAGEREF _Toc536719379 \h </w:instrText>
+              <w:instrText xml:space="preserve"> PAGEREF _Toc12014602 \h </w:instrText>
             </w:r>
             <w:r>
               <w:rPr>
@@ -2308,7 +2500,7 @@
               <w:szCs w:val="22"/>
             </w:rPr>
           </w:pPr>
-          <w:hyperlink w:anchor="_Toc536719380" w:history="1">
+          <w:hyperlink w:anchor="_Toc12014603" w:history="1">
             <w:r>
               <w:rPr>
                 <w:rStyle w:val="Hyperlink"/>
@@ -2336,7 +2528,7 @@
                 <w:noProof/>
                 <w:webHidden/>
               </w:rPr>
-              <w:instrText xml:space="preserve"> PAGEREF _Toc536719380 \h </w:instrText>
+              <w:instrText xml:space="preserve"> PAGEREF _Toc12014603 \h </w:instrText>
             </w:r>
             <w:r>
               <w:rPr>
@@ -2380,7 +2572,7 @@
               <w:szCs w:val="22"/>
             </w:rPr>
           </w:pPr>
-          <w:hyperlink w:anchor="_Toc536719381" w:history="1">
+          <w:hyperlink w:anchor="_Toc12014604" w:history="1">
             <w:r>
               <w:rPr>
                 <w:rStyle w:val="Hyperlink"/>
@@ -2408,7 +2600,7 @@
                 <w:noProof/>
                 <w:webHidden/>
               </w:rPr>
-              <w:instrText xml:space="preserve"> PAGEREF _Toc536719381 \h </w:instrText>
+              <w:instrText xml:space="preserve"> PAGEREF _Toc12014604 \h </w:instrText>
             </w:r>
             <w:r>
               <w:rPr>
@@ -2452,7 +2644,7 @@
               <w:szCs w:val="22"/>
             </w:rPr>
           </w:pPr>
-          <w:hyperlink w:anchor="_Toc536719382" w:history="1">
+          <w:hyperlink w:anchor="_Toc12014605" w:history="1">
             <w:r>
               <w:rPr>
                 <w:rStyle w:val="Hyperlink"/>
@@ -2480,7 +2672,7 @@
                 <w:noProof/>
                 <w:webHidden/>
               </w:rPr>
-              <w:instrText xml:space="preserve"> PAGEREF _Toc536719382 \h </w:instrText>
+              <w:instrText xml:space="preserve"> PAGEREF _Toc12014605 \h </w:instrText>
             </w:r>
             <w:r>
               <w:rPr>
@@ -2524,7 +2716,7 @@
               <w:szCs w:val="22"/>
             </w:rPr>
           </w:pPr>
-          <w:hyperlink w:anchor="_Toc536719383" w:history="1">
+          <w:hyperlink w:anchor="_Toc12014606" w:history="1">
             <w:r>
               <w:rPr>
                 <w:rStyle w:val="Hyperlink"/>
@@ -2552,7 +2744,7 @@
                 <w:noProof/>
                 <w:webHidden/>
               </w:rPr>
-              <w:instrText xml:space="preserve"> PAGEREF _Toc536719383 \h </w:instrText>
+              <w:instrText xml:space="preserve"> PAGEREF _Toc12014606 \h </w:instrText>
             </w:r>
             <w:r>
               <w:rPr>
@@ -2596,7 +2788,7 @@
               <w:szCs w:val="22"/>
             </w:rPr>
           </w:pPr>
-          <w:hyperlink w:anchor="_Toc536719384" w:history="1">
+          <w:hyperlink w:anchor="_Toc12014607" w:history="1">
             <w:r>
               <w:rPr>
                 <w:rStyle w:val="Hyperlink"/>
@@ -2624,7 +2816,7 @@
                 <w:noProof/>
                 <w:webHidden/>
               </w:rPr>
-              <w:instrText xml:space="preserve"> PAGEREF _Toc536719384 \h </w:instrText>
+              <w:instrText xml:space="preserve"> PAGEREF _Toc12014607 \h </w:instrText>
             </w:r>
             <w:r>
               <w:rPr>
@@ -2668,7 +2860,7 @@
               <w:szCs w:val="22"/>
             </w:rPr>
           </w:pPr>
-          <w:hyperlink w:anchor="_Toc536719385" w:history="1">
+          <w:hyperlink w:anchor="_Toc12014608" w:history="1">
             <w:r>
               <w:rPr>
                 <w:rStyle w:val="Hyperlink"/>
@@ -2696,7 +2888,7 @@
                 <w:noProof/>
                 <w:webHidden/>
               </w:rPr>
-              <w:instrText xml:space="preserve"> PAGEREF _Toc536719385 \h </w:instrText>
+              <w:instrText xml:space="preserve"> PAGEREF _Toc12014608 \h </w:instrText>
             </w:r>
             <w:r>
               <w:rPr>
@@ -2740,7 +2932,7 @@
               <w:szCs w:val="22"/>
             </w:rPr>
           </w:pPr>
-          <w:hyperlink w:anchor="_Toc536719386" w:history="1">
+          <w:hyperlink w:anchor="_Toc12014609" w:history="1">
             <w:r>
               <w:rPr>
                 <w:rStyle w:val="Hyperlink"/>
@@ -2768,7 +2960,7 @@
                 <w:noProof/>
                 <w:webHidden/>
               </w:rPr>
-              <w:instrText xml:space="preserve"> PAGEREF _Toc536719386 \h </w:instrText>
+              <w:instrText xml:space="preserve"> PAGEREF _Toc12014609 \h </w:instrText>
             </w:r>
             <w:r>
               <w:rPr>
@@ -2812,7 +3004,7 @@
               <w:szCs w:val="22"/>
             </w:rPr>
           </w:pPr>
-          <w:hyperlink w:anchor="_Toc536719387" w:history="1">
+          <w:hyperlink w:anchor="_Toc12014610" w:history="1">
             <w:r>
               <w:rPr>
                 <w:rStyle w:val="Hyperlink"/>
@@ -2840,7 +3032,7 @@
                 <w:noProof/>
                 <w:webHidden/>
               </w:rPr>
-              <w:instrText xml:space="preserve"> PAGEREF _Toc536719387 \h </w:instrText>
+              <w:instrText xml:space="preserve"> PAGEREF _Toc12014610 \h </w:instrText>
             </w:r>
             <w:r>
               <w:rPr>
@@ -2884,7 +3076,7 @@
               <w:szCs w:val="22"/>
             </w:rPr>
           </w:pPr>
-          <w:hyperlink w:anchor="_Toc536719388" w:history="1">
+          <w:hyperlink w:anchor="_Toc12014611" w:history="1">
             <w:r>
               <w:rPr>
                 <w:rStyle w:val="Hyperlink"/>
@@ -2912,7 +3104,7 @@
                 <w:noProof/>
                 <w:webHidden/>
               </w:rPr>
-              <w:instrText xml:space="preserve"> PAGEREF _Toc536719388 \h </w:instrText>
+              <w:instrText xml:space="preserve"> PAGEREF _Toc12014611 \h </w:instrText>
             </w:r>
             <w:r>
               <w:rPr>
@@ -2956,7 +3148,7 @@
               <w:szCs w:val="22"/>
             </w:rPr>
           </w:pPr>
-          <w:hyperlink w:anchor="_Toc536719389" w:history="1">
+          <w:hyperlink w:anchor="_Toc12014612" w:history="1">
             <w:r>
               <w:rPr>
                 <w:rStyle w:val="Hyperlink"/>
@@ -2984,7 +3176,7 @@
                 <w:noProof/>
                 <w:webHidden/>
               </w:rPr>
-              <w:instrText xml:space="preserve"> PAGEREF _Toc536719389 \h </w:instrText>
+              <w:instrText xml:space="preserve"> PAGEREF _Toc12014612 \h </w:instrText>
             </w:r>
             <w:r>
               <w:rPr>
@@ -3028,7 +3220,7 @@
               <w:szCs w:val="22"/>
             </w:rPr>
           </w:pPr>
-          <w:hyperlink w:anchor="_Toc536719390" w:history="1">
+          <w:hyperlink w:anchor="_Toc12014613" w:history="1">
             <w:r>
               <w:rPr>
                 <w:rStyle w:val="Hyperlink"/>
@@ -3056,7 +3248,7 @@
                 <w:noProof/>
                 <w:webHidden/>
               </w:rPr>
-              <w:instrText xml:space="preserve"> PAGEREF _Toc536719390 \h </w:instrText>
+              <w:instrText xml:space="preserve"> PAGEREF _Toc12014613 \h </w:instrText>
             </w:r>
             <w:r>
               <w:rPr>
@@ -3100,7 +3292,7 @@
               <w:szCs w:val="22"/>
             </w:rPr>
           </w:pPr>
-          <w:hyperlink w:anchor="_Toc536719391" w:history="1">
+          <w:hyperlink w:anchor="_Toc12014614" w:history="1">
             <w:r>
               <w:rPr>
                 <w:rStyle w:val="Hyperlink"/>
@@ -3128,7 +3320,7 @@
                 <w:noProof/>
                 <w:webHidden/>
               </w:rPr>
-              <w:instrText xml:space="preserve"> PAGEREF _Toc536719391 \h </w:instrText>
+              <w:instrText xml:space="preserve"> PAGEREF _Toc12014614 \h </w:instrText>
             </w:r>
             <w:r>
               <w:rPr>
@@ -3172,7 +3364,7 @@
               <w:szCs w:val="22"/>
             </w:rPr>
           </w:pPr>
-          <w:hyperlink w:anchor="_Toc536719392" w:history="1">
+          <w:hyperlink w:anchor="_Toc12014615" w:history="1">
             <w:r>
               <w:rPr>
                 <w:rStyle w:val="Hyperlink"/>
@@ -3200,7 +3392,7 @@
                 <w:noProof/>
                 <w:webHidden/>
               </w:rPr>
-              <w:instrText xml:space="preserve"> PAGEREF _Toc536719392 \h </w:instrText>
+              <w:instrText xml:space="preserve"> PAGEREF _Toc12014615 \h </w:instrText>
             </w:r>
             <w:r>
               <w:rPr>
@@ -3244,7 +3436,7 @@
               <w:szCs w:val="22"/>
             </w:rPr>
           </w:pPr>
-          <w:hyperlink w:anchor="_Toc536719393" w:history="1">
+          <w:hyperlink w:anchor="_Toc12014616" w:history="1">
             <w:r>
               <w:rPr>
                 <w:rStyle w:val="Hyperlink"/>
@@ -3272,7 +3464,7 @@
                 <w:noProof/>
                 <w:webHidden/>
               </w:rPr>
-              <w:instrText xml:space="preserve"> PAGEREF _Toc536719393 \h </w:instrText>
+              <w:instrText xml:space="preserve"> PAGEREF _Toc12014616 \h </w:instrText>
             </w:r>
             <w:r>
               <w:rPr>
@@ -3316,7 +3508,7 @@
               <w:szCs w:val="22"/>
             </w:rPr>
           </w:pPr>
-          <w:hyperlink w:anchor="_Toc536719394" w:history="1">
+          <w:hyperlink w:anchor="_Toc12014617" w:history="1">
             <w:r>
               <w:rPr>
                 <w:rStyle w:val="Hyperlink"/>
@@ -3344,7 +3536,7 @@
                 <w:noProof/>
                 <w:webHidden/>
               </w:rPr>
-              <w:instrText xml:space="preserve"> PAGEREF _Toc536719394 \h </w:instrText>
+              <w:instrText xml:space="preserve"> PAGEREF _Toc12014617 \h </w:instrText>
             </w:r>
             <w:r>
               <w:rPr>
@@ -3388,7 +3580,7 @@
               <w:szCs w:val="22"/>
             </w:rPr>
           </w:pPr>
-          <w:hyperlink w:anchor="_Toc536719395" w:history="1">
+          <w:hyperlink w:anchor="_Toc12014618" w:history="1">
             <w:r>
               <w:rPr>
                 <w:rStyle w:val="Hyperlink"/>
@@ -3416,7 +3608,7 @@
                 <w:noProof/>
                 <w:webHidden/>
               </w:rPr>
-              <w:instrText xml:space="preserve"> PAGEREF _Toc536719395 \h </w:instrText>
+              <w:instrText xml:space="preserve"> PAGEREF _Toc12014618 \h </w:instrText>
             </w:r>
             <w:r>
               <w:rPr>
@@ -3460,7 +3652,7 @@
               <w:szCs w:val="22"/>
             </w:rPr>
           </w:pPr>
-          <w:hyperlink w:anchor="_Toc536719396" w:history="1">
+          <w:hyperlink w:anchor="_Toc12014619" w:history="1">
             <w:r>
               <w:rPr>
                 <w:rStyle w:val="Hyperlink"/>
@@ -3488,7 +3680,7 @@
                 <w:noProof/>
                 <w:webHidden/>
               </w:rPr>
-              <w:instrText xml:space="preserve"> PAGEREF _Toc536719396 \h </w:instrText>
+              <w:instrText xml:space="preserve"> PAGEREF _Toc12014619 \h </w:instrText>
             </w:r>
             <w:r>
               <w:rPr>
@@ -3532,7 +3724,7 @@
               <w:szCs w:val="22"/>
             </w:rPr>
           </w:pPr>
-          <w:hyperlink w:anchor="_Toc536719397" w:history="1">
+          <w:hyperlink w:anchor="_Toc12014620" w:history="1">
             <w:r>
               <w:rPr>
                 <w:rStyle w:val="Hyperlink"/>
@@ -3560,7 +3752,7 @@
                 <w:noProof/>
                 <w:webHidden/>
               </w:rPr>
-              <w:instrText xml:space="preserve"> PAGEREF _Toc536719397 \h </w:instrText>
+              <w:instrText xml:space="preserve"> PAGEREF _Toc12014620 \h </w:instrText>
             </w:r>
             <w:r>
               <w:rPr>
@@ -3619,7 +3811,7 @@
       <w:pPr>
         <w:pStyle w:val="Heading1"/>
       </w:pPr>
-      <w:bookmarkStart w:id="2" w:name="_Toc536719363"/>
+      <w:bookmarkStart w:id="2" w:name="_Toc12014584"/>
       <w:r>
         <w:lastRenderedPageBreak/>
         <w:t>Introduction</w:t>
@@ -3635,7 +3827,7 @@
       <w:pPr>
         <w:pStyle w:val="Heading1"/>
       </w:pPr>
-      <w:bookmarkStart w:id="3" w:name="_Toc536719364"/>
+      <w:bookmarkStart w:id="3" w:name="_Toc12014585"/>
       <w:r>
         <w:t>Installation and Configuration</w:t>
       </w:r>
@@ -3937,7 +4129,7 @@
       <w:pPr>
         <w:pStyle w:val="Heading1"/>
       </w:pPr>
-      <w:bookmarkStart w:id="4" w:name="_Toc536719365"/>
+      <w:bookmarkStart w:id="4" w:name="_Toc12014586"/>
       <w:r>
         <w:lastRenderedPageBreak/>
         <w:t>Basics</w:t>
@@ -3946,11 +4138,13 @@
     </w:p>
     <w:p>
       <w:pPr>
-        <w:spacing w:before="120" w:after="120"/>
-      </w:pPr>
-      <w:r>
-        <w:t>Navigation:</w:t>
-      </w:r>
+        <w:pStyle w:val="Heading2"/>
+      </w:pPr>
+      <w:bookmarkStart w:id="5" w:name="_Toc12014587"/>
+      <w:r>
+        <w:t>Navigation</w:t>
+      </w:r>
+      <w:bookmarkEnd w:id="5"/>
     </w:p>
     <w:p>
       <w:r>
@@ -4059,11 +4253,11 @@
       <w:pPr>
         <w:pStyle w:val="Heading2"/>
       </w:pPr>
-      <w:bookmarkStart w:id="5" w:name="_Toc536719366"/>
+      <w:bookmarkStart w:id="6" w:name="_Toc12014588"/>
       <w:r>
         <w:t>Authentication</w:t>
       </w:r>
-      <w:bookmarkEnd w:id="5"/>
+      <w:bookmarkEnd w:id="6"/>
     </w:p>
     <w:p>
       <w:r>
@@ -4190,29 +4384,432 @@
     </w:p>
     <w:p>
       <w:pPr>
-        <w:rPr>
-          <w:rFonts w:asciiTheme="majorHAnsi" w:eastAsiaTheme="majorEastAsia" w:hAnsiTheme="majorHAnsi" w:cstheme="majorBidi"/>
-          <w:b/>
-          <w:bCs/>
-          <w:smallCaps/>
-          <w:sz w:val="36"/>
-          <w:szCs w:val="36"/>
-        </w:rPr>
+        <w:pStyle w:val="Heading2"/>
       </w:pPr>
       <w:r>
         <w:br w:type="page"/>
       </w:r>
+      <w:bookmarkStart w:id="7" w:name="_Toc12014589"/>
+      <w:r>
+        <w:lastRenderedPageBreak/>
+        <w:t>New User Management</w:t>
+      </w:r>
+      <w:bookmarkEnd w:id="7"/>
+    </w:p>
+    <w:p>
+      <w:pPr>
+        <w:rPr>
+          <w:rFonts w:eastAsiaTheme="majorEastAsia"/>
+        </w:rPr>
+      </w:pPr>
+      <w:r>
+        <w:rPr>
+          <w:rFonts w:eastAsiaTheme="majorEastAsia"/>
+        </w:rPr>
+        <w:t>To enroll a user in SAVIOR, follow these steps:</w:t>
+      </w:r>
+    </w:p>
+    <w:p>
+      <w:pPr>
+        <w:pStyle w:val="ListParagraph"/>
+        <w:numPr>
+          <w:ilvl w:val="0"/>
+          <w:numId w:val="7"/>
+        </w:numPr>
+        <w:rPr>
+          <w:rFonts w:eastAsiaTheme="majorEastAsia"/>
+        </w:rPr>
+      </w:pPr>
+      <w:r>
+        <w:rPr>
+          <w:rFonts w:eastAsiaTheme="majorEastAsia"/>
+        </w:rPr>
+        <w:t xml:space="preserve">If SAVIOR is configured to authenticate with Active Directory (see </w:t>
+      </w:r>
+      <w:r>
+        <w:rPr>
+          <w:rFonts w:eastAsiaTheme="majorEastAsia"/>
+        </w:rPr>
+        <w:fldChar w:fldCharType="begin"/>
+      </w:r>
+      <w:r>
+        <w:rPr>
+          <w:rFonts w:eastAsiaTheme="majorEastAsia"/>
+        </w:rPr>
+        <w:instrText xml:space="preserve"> REF _Ref12014221 \h </w:instrText>
+      </w:r>
+      <w:r>
+        <w:rPr>
+          <w:rFonts w:eastAsiaTheme="majorEastAsia"/>
+        </w:rPr>
+      </w:r>
+      <w:r>
+        <w:rPr>
+          <w:rFonts w:eastAsiaTheme="majorEastAsia"/>
+        </w:rPr>
+        <w:fldChar w:fldCharType="separate"/>
+      </w:r>
+      <w:r>
+        <w:t>Global Settings</w:t>
+      </w:r>
+      <w:r>
+        <w:rPr>
+          <w:rFonts w:eastAsiaTheme="majorEastAsia"/>
+        </w:rPr>
+        <w:fldChar w:fldCharType="end"/>
+      </w:r>
+      <w:r>
+        <w:rPr>
+          <w:rFonts w:eastAsiaTheme="majorEastAsia"/>
+        </w:rPr>
+        <w:t xml:space="preserve">, p. </w:t>
+      </w:r>
+      <w:r>
+        <w:rPr>
+          <w:rFonts w:eastAsiaTheme="majorEastAsia"/>
+        </w:rPr>
+        <w:fldChar w:fldCharType="begin"/>
+      </w:r>
+      <w:r>
+        <w:rPr>
+          <w:rFonts w:eastAsiaTheme="majorEastAsia"/>
+        </w:rPr>
+        <w:instrText xml:space="preserve"> PAGEREF _Ref12014404 \h </w:instrText>
+      </w:r>
+      <w:r>
+        <w:rPr>
+          <w:rFonts w:eastAsiaTheme="majorEastAsia"/>
+        </w:rPr>
+      </w:r>
+      <w:r>
+        <w:rPr>
+          <w:rFonts w:eastAsiaTheme="majorEastAsia"/>
+        </w:rPr>
+        <w:fldChar w:fldCharType="separate"/>
+      </w:r>
+      <w:r>
+        <w:rPr>
+          <w:rFonts w:eastAsiaTheme="majorEastAsia"/>
+          <w:noProof/>
+        </w:rPr>
+        <w:t>6</w:t>
+      </w:r>
+      <w:r>
+        <w:rPr>
+          <w:rFonts w:eastAsiaTheme="majorEastAsia"/>
+        </w:rPr>
+        <w:fldChar w:fldCharType="end"/>
+      </w:r>
+      <w:r>
+        <w:rPr>
+          <w:rFonts w:eastAsiaTheme="majorEastAsia"/>
+        </w:rPr>
+        <w:t>), ensure the user exists in AD.</w:t>
+      </w:r>
+    </w:p>
+    <w:p>
+      <w:pPr>
+        <w:pStyle w:val="ListParagraph"/>
+        <w:numPr>
+          <w:ilvl w:val="0"/>
+          <w:numId w:val="7"/>
+        </w:numPr>
+        <w:rPr>
+          <w:rFonts w:eastAsiaTheme="majorEastAsia"/>
+        </w:rPr>
+      </w:pPr>
+      <w:r>
+        <w:rPr>
+          <w:rFonts w:eastAsiaTheme="majorEastAsia"/>
+        </w:rPr>
+        <w:t xml:space="preserve">Add the user to SAVIOR (see </w:t>
+      </w:r>
+      <w:r>
+        <w:rPr>
+          <w:rFonts w:eastAsiaTheme="majorEastAsia"/>
+        </w:rPr>
+        <w:fldChar w:fldCharType="begin"/>
+      </w:r>
+      <w:r>
+        <w:rPr>
+          <w:rFonts w:eastAsiaTheme="majorEastAsia"/>
+        </w:rPr>
+        <w:instrText xml:space="preserve"> REF _Ref12014262 \h </w:instrText>
+      </w:r>
+      <w:r>
+        <w:rPr>
+          <w:rFonts w:eastAsiaTheme="majorEastAsia"/>
+        </w:rPr>
+      </w:r>
+      <w:r>
+        <w:rPr>
+          <w:rFonts w:eastAsiaTheme="majorEastAsia"/>
+        </w:rPr>
+        <w:fldChar w:fldCharType="separate"/>
+      </w:r>
+      <w:r>
+        <w:t>Users</w:t>
+      </w:r>
+      <w:r>
+        <w:rPr>
+          <w:rFonts w:eastAsiaTheme="majorEastAsia"/>
+        </w:rPr>
+        <w:fldChar w:fldCharType="end"/>
+      </w:r>
+      <w:r>
+        <w:rPr>
+          <w:rFonts w:eastAsiaTheme="majorEastAsia"/>
+        </w:rPr>
+        <w:t xml:space="preserve">, p. </w:t>
+      </w:r>
+      <w:r>
+        <w:rPr>
+          <w:rFonts w:eastAsiaTheme="majorEastAsia"/>
+        </w:rPr>
+        <w:fldChar w:fldCharType="begin"/>
+      </w:r>
+      <w:r>
+        <w:rPr>
+          <w:rFonts w:eastAsiaTheme="majorEastAsia"/>
+        </w:rPr>
+        <w:instrText xml:space="preserve"> PAGEREF _Ref12014416 \h </w:instrText>
+      </w:r>
+      <w:r>
+        <w:rPr>
+          <w:rFonts w:eastAsiaTheme="majorEastAsia"/>
+        </w:rPr>
+      </w:r>
+      <w:r>
+        <w:rPr>
+          <w:rFonts w:eastAsiaTheme="majorEastAsia"/>
+        </w:rPr>
+        <w:fldChar w:fldCharType="separate"/>
+      </w:r>
+      <w:r>
+        <w:rPr>
+          <w:rFonts w:eastAsiaTheme="majorEastAsia"/>
+          <w:noProof/>
+        </w:rPr>
+        <w:t>8</w:t>
+      </w:r>
+      <w:r>
+        <w:rPr>
+          <w:rFonts w:eastAsiaTheme="majorEastAsia"/>
+        </w:rPr>
+        <w:fldChar w:fldCharType="end"/>
+      </w:r>
+      <w:r>
+        <w:rPr>
+          <w:rFonts w:eastAsiaTheme="majorEastAsia"/>
+        </w:rPr>
+        <w:t>)</w:t>
+      </w:r>
+    </w:p>
+    <w:p>
+      <w:pPr>
+        <w:pStyle w:val="ListParagraph"/>
+        <w:numPr>
+          <w:ilvl w:val="0"/>
+          <w:numId w:val="7"/>
+        </w:numPr>
+        <w:rPr>
+          <w:rFonts w:eastAsiaTheme="majorEastAsia"/>
+        </w:rPr>
+      </w:pPr>
+      <w:r>
+        <w:rPr>
+          <w:rFonts w:eastAsiaTheme="majorEastAsia"/>
+        </w:rPr>
+        <w:t xml:space="preserve">If the correct roles/Virtue Templates for the user do not yet exist, create them (see </w:t>
+      </w:r>
+      <w:r>
+        <w:rPr>
+          <w:rFonts w:eastAsiaTheme="majorEastAsia"/>
+        </w:rPr>
+        <w:fldChar w:fldCharType="begin"/>
+      </w:r>
+      <w:r>
+        <w:rPr>
+          <w:rFonts w:eastAsiaTheme="majorEastAsia"/>
+        </w:rPr>
+        <w:instrText xml:space="preserve"> REF _Ref12014321 \h </w:instrText>
+      </w:r>
+      <w:r>
+        <w:rPr>
+          <w:rFonts w:eastAsiaTheme="majorEastAsia"/>
+        </w:rPr>
+      </w:r>
+      <w:r>
+        <w:rPr>
+          <w:rFonts w:eastAsiaTheme="majorEastAsia"/>
+        </w:rPr>
+        <w:fldChar w:fldCharType="separate"/>
+      </w:r>
+      <w:r>
+        <w:t>Virtue Templates</w:t>
+      </w:r>
+      <w:r>
+        <w:rPr>
+          <w:rFonts w:eastAsiaTheme="majorEastAsia"/>
+        </w:rPr>
+        <w:fldChar w:fldCharType="end"/>
+      </w:r>
+      <w:r>
+        <w:rPr>
+          <w:rFonts w:eastAsiaTheme="majorEastAsia"/>
+        </w:rPr>
+        <w:t xml:space="preserve">, p. </w:t>
+      </w:r>
+      <w:r>
+        <w:rPr>
+          <w:rFonts w:eastAsiaTheme="majorEastAsia"/>
+        </w:rPr>
+        <w:fldChar w:fldCharType="begin"/>
+      </w:r>
+      <w:r>
+        <w:rPr>
+          <w:rFonts w:eastAsiaTheme="majorEastAsia"/>
+        </w:rPr>
+        <w:instrText xml:space="preserve"> PAGEREF _Ref12014427 \h </w:instrText>
+      </w:r>
+      <w:r>
+        <w:rPr>
+          <w:rFonts w:eastAsiaTheme="majorEastAsia"/>
+        </w:rPr>
+      </w:r>
+      <w:r>
+        <w:rPr>
+          <w:rFonts w:eastAsiaTheme="majorEastAsia"/>
+        </w:rPr>
+        <w:fldChar w:fldCharType="separate"/>
+      </w:r>
+      <w:r>
+        <w:rPr>
+          <w:rFonts w:eastAsiaTheme="majorEastAsia"/>
+          <w:noProof/>
+        </w:rPr>
+        <w:t>9</w:t>
+      </w:r>
+      <w:r>
+        <w:rPr>
+          <w:rFonts w:eastAsiaTheme="majorEastAsia"/>
+        </w:rPr>
+        <w:fldChar w:fldCharType="end"/>
+      </w:r>
+      <w:r>
+        <w:rPr>
+          <w:rFonts w:eastAsiaTheme="majorEastAsia"/>
+        </w:rPr>
+        <w:t>)</w:t>
+      </w:r>
+    </w:p>
+    <w:p>
+      <w:pPr>
+        <w:pStyle w:val="ListParagraph"/>
+        <w:numPr>
+          <w:ilvl w:val="0"/>
+          <w:numId w:val="7"/>
+        </w:numPr>
+        <w:rPr>
+          <w:rFonts w:eastAsiaTheme="majorEastAsia"/>
+        </w:rPr>
+      </w:pPr>
+      <w:r>
+        <w:rPr>
+          <w:rFonts w:eastAsiaTheme="majorEastAsia"/>
+        </w:rPr>
+        <w:t xml:space="preserve">Assign the user to the appropriate roles/Virtue Templates (see </w:t>
+      </w:r>
+      <w:r>
+        <w:rPr>
+          <w:rFonts w:eastAsiaTheme="majorEastAsia"/>
+        </w:rPr>
+        <w:fldChar w:fldCharType="begin"/>
+      </w:r>
+      <w:r>
+        <w:rPr>
+          <w:rFonts w:eastAsiaTheme="majorEastAsia"/>
+        </w:rPr>
+        <w:instrText xml:space="preserve"> REF _Ref12014535 \h </w:instrText>
+      </w:r>
+      <w:r>
+        <w:rPr>
+          <w:rFonts w:eastAsiaTheme="majorEastAsia"/>
+        </w:rPr>
+      </w:r>
+      <w:r>
+        <w:rPr>
+          <w:rFonts w:eastAsiaTheme="majorEastAsia"/>
+        </w:rPr>
+        <w:fldChar w:fldCharType="separate"/>
+      </w:r>
+      <w:r>
+        <w:t>User details – Edit mode</w:t>
+      </w:r>
+      <w:r>
+        <w:rPr>
+          <w:rFonts w:eastAsiaTheme="majorEastAsia"/>
+        </w:rPr>
+        <w:fldChar w:fldCharType="end"/>
+      </w:r>
+      <w:r>
+        <w:rPr>
+          <w:rFonts w:eastAsiaTheme="majorEastAsia"/>
+        </w:rPr>
+        <w:t xml:space="preserve">, p. </w:t>
+      </w:r>
+      <w:r>
+        <w:rPr>
+          <w:rFonts w:eastAsiaTheme="majorEastAsia"/>
+        </w:rPr>
+        <w:fldChar w:fldCharType="begin"/>
+      </w:r>
+      <w:r>
+        <w:rPr>
+          <w:rFonts w:eastAsiaTheme="majorEastAsia"/>
+        </w:rPr>
+        <w:instrText xml:space="preserve"> PAGEREF _Ref12014527 \h </w:instrText>
+      </w:r>
+      <w:r>
+        <w:rPr>
+          <w:rFonts w:eastAsiaTheme="majorEastAsia"/>
+        </w:rPr>
+      </w:r>
+      <w:r>
+        <w:rPr>
+          <w:rFonts w:eastAsiaTheme="majorEastAsia"/>
+        </w:rPr>
+        <w:fldChar w:fldCharType="separate"/>
+      </w:r>
+      <w:r>
+        <w:rPr>
+          <w:rFonts w:eastAsiaTheme="majorEastAsia"/>
+          <w:noProof/>
+        </w:rPr>
+        <w:t>15</w:t>
+      </w:r>
+      <w:r>
+        <w:rPr>
+          <w:rFonts w:eastAsiaTheme="majorEastAsia"/>
+        </w:rPr>
+        <w:fldChar w:fldCharType="end"/>
+      </w:r>
+      <w:r>
+        <w:rPr>
+          <w:rFonts w:eastAsiaTheme="majorEastAsia"/>
+        </w:rPr>
+        <w:t>)</w:t>
+      </w:r>
     </w:p>
     <w:p>
       <w:pPr>
         <w:pStyle w:val="Heading1"/>
       </w:pPr>
-      <w:bookmarkStart w:id="6" w:name="_Toc536719367"/>
-      <w:r>
-        <w:lastRenderedPageBreak/>
+      <w:bookmarkStart w:id="8" w:name="_Toc12014590"/>
+      <w:r>
         <w:t>Dashboard</w:t>
       </w:r>
-      <w:bookmarkEnd w:id="6"/>
+      <w:bookmarkEnd w:id="8"/>
     </w:p>
     <w:p>
       <w:r>
@@ -4342,12 +4939,16 @@
       <w:pPr>
         <w:pStyle w:val="Heading1"/>
       </w:pPr>
-      <w:bookmarkStart w:id="7" w:name="_Toc536719368"/>
+      <w:bookmarkStart w:id="9" w:name="_Ref12014221"/>
+      <w:bookmarkStart w:id="10" w:name="_Ref12014404"/>
+      <w:bookmarkStart w:id="11" w:name="_Toc12014591"/>
       <w:r>
         <w:lastRenderedPageBreak/>
         <w:t>Global Settings</w:t>
       </w:r>
-      <w:bookmarkEnd w:id="7"/>
+      <w:bookmarkEnd w:id="9"/>
+      <w:bookmarkEnd w:id="10"/>
+      <w:bookmarkEnd w:id="11"/>
     </w:p>
     <w:p>
       <w:r>
@@ -4455,12 +5056,12 @@
       <w:pPr>
         <w:pStyle w:val="Heading1"/>
       </w:pPr>
-      <w:bookmarkStart w:id="8" w:name="_Toc536719369"/>
+      <w:bookmarkStart w:id="12" w:name="_Toc12014592"/>
       <w:r>
         <w:lastRenderedPageBreak/>
         <w:t>Global Settings – Printers</w:t>
       </w:r>
-      <w:bookmarkEnd w:id="8"/>
+      <w:bookmarkEnd w:id="12"/>
     </w:p>
     <w:p>
       <w:r>
@@ -4564,11 +5165,11 @@
       <w:pPr>
         <w:pStyle w:val="Heading1"/>
       </w:pPr>
-      <w:bookmarkStart w:id="9" w:name="_Toc536719370"/>
+      <w:bookmarkStart w:id="13" w:name="_Toc12014593"/>
       <w:r>
         <w:t>Global Settings – File Systems</w:t>
       </w:r>
-      <w:bookmarkEnd w:id="9"/>
+      <w:bookmarkEnd w:id="13"/>
     </w:p>
     <w:p>
       <w:r>
@@ -4676,12 +5277,16 @@
       <w:pPr>
         <w:pStyle w:val="Heading1"/>
       </w:pPr>
-      <w:bookmarkStart w:id="10" w:name="_Toc536719371"/>
+      <w:bookmarkStart w:id="14" w:name="_Ref12014262"/>
+      <w:bookmarkStart w:id="15" w:name="_Ref12014416"/>
+      <w:bookmarkStart w:id="16" w:name="_Toc12014594"/>
       <w:r>
         <w:lastRenderedPageBreak/>
         <w:t>Users</w:t>
       </w:r>
-      <w:bookmarkEnd w:id="10"/>
+      <w:bookmarkEnd w:id="14"/>
+      <w:bookmarkEnd w:id="15"/>
+      <w:bookmarkEnd w:id="16"/>
     </w:p>
     <w:p>
       <w:r>
@@ -4830,12 +5435,16 @@
       <w:pPr>
         <w:pStyle w:val="Heading1"/>
       </w:pPr>
-      <w:bookmarkStart w:id="11" w:name="_Toc536719372"/>
+      <w:bookmarkStart w:id="17" w:name="_Ref12014321"/>
+      <w:bookmarkStart w:id="18" w:name="_Ref12014427"/>
+      <w:bookmarkStart w:id="19" w:name="_Toc12014595"/>
       <w:r>
         <w:lastRenderedPageBreak/>
         <w:t>Virtue Templates</w:t>
       </w:r>
-      <w:bookmarkEnd w:id="11"/>
+      <w:bookmarkEnd w:id="17"/>
+      <w:bookmarkEnd w:id="18"/>
+      <w:bookmarkEnd w:id="19"/>
     </w:p>
     <w:p>
       <w:pPr>
@@ -4977,12 +5586,12 @@
       <w:pPr>
         <w:pStyle w:val="Heading1"/>
       </w:pPr>
-      <w:bookmarkStart w:id="12" w:name="_Toc536719373"/>
+      <w:bookmarkStart w:id="20" w:name="_Toc12014596"/>
       <w:r>
         <w:lastRenderedPageBreak/>
         <w:t>Virtual Machine Templates</w:t>
       </w:r>
-      <w:bookmarkEnd w:id="12"/>
+      <w:bookmarkEnd w:id="20"/>
     </w:p>
     <w:p>
       <w:pPr>
@@ -5119,14 +5728,12 @@
       <w:pPr>
         <w:pStyle w:val="Heading1"/>
       </w:pPr>
-      <w:bookmarkStart w:id="13" w:name="_Toc536719374"/>
-      <w:bookmarkStart w:id="14" w:name="_GoBack"/>
-      <w:bookmarkEnd w:id="14"/>
+      <w:bookmarkStart w:id="21" w:name="_Toc12014597"/>
       <w:r>
         <w:lastRenderedPageBreak/>
         <w:t>Applications</w:t>
       </w:r>
-      <w:bookmarkEnd w:id="13"/>
+      <w:bookmarkEnd w:id="21"/>
     </w:p>
     <w:p>
       <w:r>
@@ -5248,12 +5855,12 @@
       <w:pPr>
         <w:pStyle w:val="Heading1"/>
       </w:pPr>
-      <w:bookmarkStart w:id="15" w:name="_Toc536719375"/>
+      <w:bookmarkStart w:id="22" w:name="_Toc12014598"/>
       <w:r>
         <w:lastRenderedPageBreak/>
         <w:t>Virtue Instances</w:t>
       </w:r>
-      <w:bookmarkEnd w:id="15"/>
+      <w:bookmarkEnd w:id="22"/>
     </w:p>
     <w:p>
       <w:pPr>
@@ -5377,12 +5984,12 @@
       <w:pPr>
         <w:pStyle w:val="Heading1"/>
       </w:pPr>
-      <w:bookmarkStart w:id="16" w:name="_Toc536719376"/>
+      <w:bookmarkStart w:id="23" w:name="_Toc12014599"/>
       <w:r>
         <w:lastRenderedPageBreak/>
         <w:t>Virtual Machine Instances</w:t>
       </w:r>
-      <w:bookmarkEnd w:id="16"/>
+      <w:bookmarkEnd w:id="23"/>
     </w:p>
     <w:p>
       <w:pPr>
@@ -5504,12 +6111,12 @@
       <w:pPr>
         <w:pStyle w:val="Heading1"/>
       </w:pPr>
-      <w:bookmarkStart w:id="17" w:name="_Toc536719377"/>
+      <w:bookmarkStart w:id="24" w:name="_Toc12014600"/>
       <w:r>
         <w:lastRenderedPageBreak/>
         <w:t>User details – View mode</w:t>
       </w:r>
-      <w:bookmarkEnd w:id="17"/>
+      <w:bookmarkEnd w:id="24"/>
     </w:p>
     <w:p>
       <w:pPr>
@@ -5652,12 +6259,16 @@
       <w:pPr>
         <w:pStyle w:val="Heading1"/>
       </w:pPr>
-      <w:bookmarkStart w:id="18" w:name="_Toc536719378"/>
+      <w:bookmarkStart w:id="25" w:name="_Ref12014527"/>
+      <w:bookmarkStart w:id="26" w:name="_Ref12014535"/>
+      <w:bookmarkStart w:id="27" w:name="_Toc12014601"/>
       <w:r>
         <w:lastRenderedPageBreak/>
         <w:t>User details – Edit mode</w:t>
       </w:r>
-      <w:bookmarkEnd w:id="18"/>
+      <w:bookmarkEnd w:id="25"/>
+      <w:bookmarkEnd w:id="26"/>
+      <w:bookmarkEnd w:id="27"/>
     </w:p>
     <w:p>
       <w:pPr>
@@ -5846,12 +6457,14 @@
       <w:pPr>
         <w:pStyle w:val="Heading1"/>
       </w:pPr>
-      <w:bookmarkStart w:id="19" w:name="_Toc536719379"/>
+      <w:bookmarkStart w:id="28" w:name="_Ref12014275"/>
+      <w:bookmarkStart w:id="29" w:name="_Toc12014602"/>
       <w:r>
         <w:lastRenderedPageBreak/>
         <w:t>User details – Create/Duplicate mode</w:t>
       </w:r>
-      <w:bookmarkEnd w:id="19"/>
+      <w:bookmarkEnd w:id="28"/>
+      <w:bookmarkEnd w:id="29"/>
     </w:p>
     <w:p>
       <w:pPr>
@@ -5982,12 +6595,12 @@
       <w:pPr>
         <w:pStyle w:val="Heading1"/>
       </w:pPr>
-      <w:bookmarkStart w:id="20" w:name="_Toc536719380"/>
+      <w:bookmarkStart w:id="30" w:name="_Toc12014603"/>
       <w:r>
         <w:lastRenderedPageBreak/>
         <w:t>Virtue details – View mode</w:t>
       </w:r>
-      <w:bookmarkEnd w:id="20"/>
+      <w:bookmarkEnd w:id="30"/>
     </w:p>
     <w:p>
       <w:pPr>
@@ -6142,12 +6755,12 @@
       <w:pPr>
         <w:pStyle w:val="Heading1"/>
       </w:pPr>
-      <w:bookmarkStart w:id="21" w:name="_Toc536719381"/>
+      <w:bookmarkStart w:id="31" w:name="_Toc12014604"/>
       <w:r>
         <w:lastRenderedPageBreak/>
         <w:t>Virtue details – Edit mode</w:t>
       </w:r>
-      <w:bookmarkEnd w:id="21"/>
+      <w:bookmarkEnd w:id="31"/>
     </w:p>
     <w:p>
       <w:pPr>
@@ -6295,12 +6908,12 @@
       <w:pPr>
         <w:pStyle w:val="Heading1"/>
       </w:pPr>
-      <w:bookmarkStart w:id="22" w:name="_Toc536719382"/>
+      <w:bookmarkStart w:id="32" w:name="_Toc12014605"/>
       <w:r>
         <w:lastRenderedPageBreak/>
         <w:t>Virtue details – Add Virtual Machine Templates</w:t>
       </w:r>
-      <w:bookmarkEnd w:id="22"/>
+      <w:bookmarkEnd w:id="32"/>
     </w:p>
     <w:p>
       <w:pPr>
@@ -6442,12 +7055,12 @@
       <w:pPr>
         <w:pStyle w:val="Heading1"/>
       </w:pPr>
-      <w:bookmarkStart w:id="23" w:name="_Toc536719383"/>
+      <w:bookmarkStart w:id="33" w:name="_Toc12014606"/>
       <w:r>
         <w:lastRenderedPageBreak/>
         <w:t>Virtue details – Virtue General Settings</w:t>
       </w:r>
-      <w:bookmarkEnd w:id="23"/>
+      <w:bookmarkEnd w:id="33"/>
     </w:p>
     <w:p>
       <w:pPr>
@@ -6645,12 +7258,12 @@
       <w:pPr>
         <w:pStyle w:val="Heading1"/>
       </w:pPr>
-      <w:bookmarkStart w:id="24" w:name="_Toc536719384"/>
+      <w:bookmarkStart w:id="34" w:name="_Toc12014607"/>
       <w:r>
         <w:lastRenderedPageBreak/>
         <w:t>Virtue details – Change Virtue Color</w:t>
       </w:r>
-      <w:bookmarkEnd w:id="24"/>
+      <w:bookmarkEnd w:id="34"/>
     </w:p>
     <w:p>
       <w:pPr>
@@ -6771,12 +7384,12 @@
       <w:pPr>
         <w:pStyle w:val="Heading1"/>
       </w:pPr>
-      <w:bookmarkStart w:id="25" w:name="_Toc536719385"/>
+      <w:bookmarkStart w:id="35" w:name="_Toc12014608"/>
       <w:r>
         <w:lastRenderedPageBreak/>
         <w:t>Virtue details – Add Clipboard Permissions</w:t>
       </w:r>
-      <w:bookmarkEnd w:id="25"/>
+      <w:bookmarkEnd w:id="35"/>
     </w:p>
     <w:p>
       <w:pPr>
@@ -6901,12 +7514,12 @@
       <w:pPr>
         <w:pStyle w:val="Heading1"/>
       </w:pPr>
-      <w:bookmarkStart w:id="26" w:name="_Toc536719386"/>
+      <w:bookmarkStart w:id="36" w:name="_Toc12014609"/>
       <w:r>
         <w:lastRenderedPageBreak/>
         <w:t>Virtue details – Virtue General Settings 2</w:t>
       </w:r>
-      <w:bookmarkEnd w:id="26"/>
+      <w:bookmarkEnd w:id="36"/>
     </w:p>
     <w:p>
       <w:pPr>
@@ -7018,12 +7631,12 @@
       <w:pPr>
         <w:pStyle w:val="Heading1"/>
       </w:pPr>
-      <w:bookmarkStart w:id="27" w:name="_Toc536719387"/>
+      <w:bookmarkStart w:id="37" w:name="_Toc12014610"/>
       <w:r>
         <w:lastRenderedPageBreak/>
         <w:t>Virtue details –  Virtue Network Permissions</w:t>
       </w:r>
-      <w:bookmarkEnd w:id="27"/>
+      <w:bookmarkEnd w:id="37"/>
     </w:p>
     <w:p>
       <w:pPr>
@@ -7143,12 +7756,12 @@
       <w:pPr>
         <w:pStyle w:val="Heading1"/>
       </w:pPr>
-      <w:bookmarkStart w:id="28" w:name="_Toc536719388"/>
+      <w:bookmarkStart w:id="38" w:name="_Toc12014611"/>
       <w:r>
         <w:lastRenderedPageBreak/>
         <w:t>Virtue details – Manage Virtue Resources</w:t>
       </w:r>
-      <w:bookmarkEnd w:id="28"/>
+      <w:bookmarkEnd w:id="38"/>
     </w:p>
     <w:p>
       <w:pPr>
@@ -7326,12 +7939,12 @@
       <w:pPr>
         <w:pStyle w:val="Heading1"/>
       </w:pPr>
-      <w:bookmarkStart w:id="29" w:name="_Toc536719389"/>
+      <w:bookmarkStart w:id="39" w:name="_Toc12014612"/>
       <w:r>
         <w:lastRenderedPageBreak/>
         <w:t>Virtue details – Add File Systems</w:t>
       </w:r>
-      <w:bookmarkEnd w:id="29"/>
+      <w:bookmarkEnd w:id="39"/>
     </w:p>
     <w:p>
       <w:pPr>
@@ -7456,12 +8069,12 @@
       <w:pPr>
         <w:pStyle w:val="Heading1"/>
       </w:pPr>
-      <w:bookmarkStart w:id="30" w:name="_Toc536719390"/>
+      <w:bookmarkStart w:id="40" w:name="_Toc12014613"/>
       <w:r>
         <w:lastRenderedPageBreak/>
         <w:t>Virtue details – Add Printer</w:t>
       </w:r>
-      <w:bookmarkEnd w:id="30"/>
+      <w:bookmarkEnd w:id="40"/>
     </w:p>
     <w:p>
       <w:pPr>
@@ -7586,12 +8199,12 @@
       <w:pPr>
         <w:pStyle w:val="Heading1"/>
       </w:pPr>
-      <w:bookmarkStart w:id="31" w:name="_Toc536719391"/>
+      <w:bookmarkStart w:id="41" w:name="_Toc12014614"/>
       <w:r>
         <w:lastRenderedPageBreak/>
         <w:t>Virtue details – File System and Printer changes applied</w:t>
       </w:r>
-      <w:bookmarkEnd w:id="31"/>
+      <w:bookmarkEnd w:id="41"/>
     </w:p>
     <w:p>
       <w:pPr>
@@ -7703,12 +8316,12 @@
       <w:pPr>
         <w:pStyle w:val="Heading1"/>
       </w:pPr>
-      <w:bookmarkStart w:id="32" w:name="_Toc536719392"/>
+      <w:bookmarkStart w:id="42" w:name="_Toc12014615"/>
       <w:r>
         <w:lastRenderedPageBreak/>
         <w:t>Virtue details – Manage Virtue Sensors</w:t>
       </w:r>
-      <w:bookmarkEnd w:id="32"/>
+      <w:bookmarkEnd w:id="42"/>
     </w:p>
     <w:p>
       <w:pPr>
@@ -7820,12 +8433,12 @@
       <w:pPr>
         <w:pStyle w:val="Heading1"/>
       </w:pPr>
-      <w:bookmarkStart w:id="33" w:name="_Toc536719393"/>
+      <w:bookmarkStart w:id="43" w:name="_Toc12014616"/>
       <w:r>
         <w:lastRenderedPageBreak/>
         <w:t>Virtue details – Virtue Usage</w:t>
       </w:r>
-      <w:bookmarkEnd w:id="33"/>
+      <w:bookmarkEnd w:id="43"/>
     </w:p>
     <w:p>
       <w:pPr>
@@ -7958,12 +8571,12 @@
       <w:pPr>
         <w:pStyle w:val="Heading1"/>
       </w:pPr>
-      <w:bookmarkStart w:id="34" w:name="_Toc536719394"/>
+      <w:bookmarkStart w:id="44" w:name="_Toc12014617"/>
       <w:r>
         <w:lastRenderedPageBreak/>
         <w:t>Virtual Machine details – View Page</w:t>
       </w:r>
-      <w:bookmarkEnd w:id="34"/>
+      <w:bookmarkEnd w:id="44"/>
     </w:p>
     <w:p>
       <w:pPr>
@@ -8088,12 +8701,12 @@
       <w:pPr>
         <w:pStyle w:val="Heading1"/>
       </w:pPr>
-      <w:bookmarkStart w:id="35" w:name="_Toc536719395"/>
+      <w:bookmarkStart w:id="45" w:name="_Toc12014618"/>
       <w:r>
         <w:lastRenderedPageBreak/>
         <w:t>Virtual Machine details – Edit Page</w:t>
       </w:r>
-      <w:bookmarkEnd w:id="35"/>
+      <w:bookmarkEnd w:id="45"/>
     </w:p>
     <w:p>
       <w:pPr>
@@ -8226,12 +8839,12 @@
       <w:pPr>
         <w:pStyle w:val="Heading1"/>
       </w:pPr>
-      <w:bookmarkStart w:id="36" w:name="_Toc536719396"/>
+      <w:bookmarkStart w:id="46" w:name="_Toc12014619"/>
       <w:r>
         <w:lastRenderedPageBreak/>
         <w:t>Virtual Machine details – Add Applications</w:t>
       </w:r>
-      <w:bookmarkEnd w:id="36"/>
+      <w:bookmarkEnd w:id="46"/>
     </w:p>
     <w:p>
       <w:pPr>
@@ -8372,12 +8985,12 @@
       <w:pPr>
         <w:pStyle w:val="Heading1"/>
       </w:pPr>
-      <w:bookmarkStart w:id="37" w:name="_Toc536719397"/>
+      <w:bookmarkStart w:id="47" w:name="_Toc12014620"/>
       <w:r>
         <w:lastRenderedPageBreak/>
         <w:t>Virtual Machine details – Usage Page</w:t>
       </w:r>
-      <w:bookmarkEnd w:id="37"/>
+      <w:bookmarkEnd w:id="47"/>
     </w:p>
     <w:p>
       <w:pPr>
@@ -9040,6 +9653,92 @@
     </w:lvl>
   </w:abstractNum>
   <w:abstractNum w:abstractNumId="3" w15:restartNumberingAfterBreak="0">
+    <w:nsid w:val="69E95325"/>
+    <w:multiLevelType w:val="hybridMultilevel"/>
+    <w:tmpl w:val="04045268"/>
+    <w:lvl w:ilvl="0" w:tplc="0409000F">
+      <w:start w:val="1"/>
+      <w:numFmt w:val="decimal"/>
+      <w:lvlText w:val="%1."/>
+      <w:lvlJc w:val="left"/>
+      <w:pPr>
+        <w:ind w:left="720" w:hanging="360"/>
+      </w:pPr>
+    </w:lvl>
+    <w:lvl w:ilvl="1" w:tplc="04090019" w:tentative="1">
+      <w:start w:val="1"/>
+      <w:numFmt w:val="lowerLetter"/>
+      <w:lvlText w:val="%2."/>
+      <w:lvlJc w:val="left"/>
+      <w:pPr>
+        <w:ind w:left="1440" w:hanging="360"/>
+      </w:pPr>
+    </w:lvl>
+    <w:lvl w:ilvl="2" w:tplc="0409001B" w:tentative="1">
+      <w:start w:val="1"/>
+      <w:numFmt w:val="lowerRoman"/>
+      <w:lvlText w:val="%3."/>
+      <w:lvlJc w:val="right"/>
+      <w:pPr>
+        <w:ind w:left="2160" w:hanging="180"/>
+      </w:pPr>
+    </w:lvl>
+    <w:lvl w:ilvl="3" w:tplc="0409000F" w:tentative="1">
+      <w:start w:val="1"/>
+      <w:numFmt w:val="decimal"/>
+      <w:lvlText w:val="%4."/>
+      <w:lvlJc w:val="left"/>
+      <w:pPr>
+        <w:ind w:left="2880" w:hanging="360"/>
+      </w:pPr>
+    </w:lvl>
+    <w:lvl w:ilvl="4" w:tplc="04090019" w:tentative="1">
+      <w:start w:val="1"/>
+      <w:numFmt w:val="lowerLetter"/>
+      <w:lvlText w:val="%5."/>
+      <w:lvlJc w:val="left"/>
+      <w:pPr>
+        <w:ind w:left="3600" w:hanging="360"/>
+      </w:pPr>
+    </w:lvl>
+    <w:lvl w:ilvl="5" w:tplc="0409001B" w:tentative="1">
+      <w:start w:val="1"/>
+      <w:numFmt w:val="lowerRoman"/>
+      <w:lvlText w:val="%6."/>
+      <w:lvlJc w:val="right"/>
+      <w:pPr>
+        <w:ind w:left="4320" w:hanging="180"/>
+      </w:pPr>
+    </w:lvl>
+    <w:lvl w:ilvl="6" w:tplc="0409000F" w:tentative="1">
+      <w:start w:val="1"/>
+      <w:numFmt w:val="decimal"/>
+      <w:lvlText w:val="%7."/>
+      <w:lvlJc w:val="left"/>
+      <w:pPr>
+        <w:ind w:left="5040" w:hanging="360"/>
+      </w:pPr>
+    </w:lvl>
+    <w:lvl w:ilvl="7" w:tplc="04090019" w:tentative="1">
+      <w:start w:val="1"/>
+      <w:numFmt w:val="lowerLetter"/>
+      <w:lvlText w:val="%8."/>
+      <w:lvlJc w:val="left"/>
+      <w:pPr>
+        <w:ind w:left="5760" w:hanging="360"/>
+      </w:pPr>
+    </w:lvl>
+    <w:lvl w:ilvl="8" w:tplc="0409001B" w:tentative="1">
+      <w:start w:val="1"/>
+      <w:numFmt w:val="lowerRoman"/>
+      <w:lvlText w:val="%9."/>
+      <w:lvlJc w:val="right"/>
+      <w:pPr>
+        <w:ind w:left="6480" w:hanging="180"/>
+      </w:pPr>
+    </w:lvl>
+  </w:abstractNum>
+  <w:abstractNum w:abstractNumId="4" w15:restartNumberingAfterBreak="0">
     <w:nsid w:val="6D1F7C37"/>
     <w:multiLevelType w:val="multilevel"/>
     <w:tmpl w:val="2236F374"/>
@@ -9134,7 +9833,7 @@
       </w:pPr>
     </w:lvl>
   </w:abstractNum>
-  <w:abstractNum w:abstractNumId="4" w15:restartNumberingAfterBreak="0">
+  <w:abstractNum w:abstractNumId="5" w15:restartNumberingAfterBreak="0">
     <w:nsid w:val="6DF6513F"/>
     <w:multiLevelType w:val="multilevel"/>
     <w:tmpl w:val="615210B6"/>
@@ -9274,7 +9973,7 @@
       </w:rPr>
     </w:lvl>
   </w:abstractNum>
-  <w:abstractNum w:abstractNumId="5" w15:restartNumberingAfterBreak="0">
+  <w:abstractNum w:abstractNumId="6" w15:restartNumberingAfterBreak="0">
     <w:nsid w:val="729507C2"/>
     <w:multiLevelType w:val="multilevel"/>
     <w:tmpl w:val="838E5BF0"/>
@@ -9391,18 +10090,21 @@
     <w:abstractNumId w:val="0"/>
   </w:num>
   <w:num w:numId="2">
-    <w:abstractNumId w:val="5"/>
+    <w:abstractNumId w:val="6"/>
   </w:num>
   <w:num w:numId="3">
     <w:abstractNumId w:val="1"/>
   </w:num>
   <w:num w:numId="4">
-    <w:abstractNumId w:val="4"/>
+    <w:abstractNumId w:val="5"/>
   </w:num>
   <w:num w:numId="5">
     <w:abstractNumId w:val="2"/>
   </w:num>
   <w:num w:numId="6">
+    <w:abstractNumId w:val="4"/>
+  </w:num>
+  <w:num w:numId="7">
     <w:abstractNumId w:val="3"/>
   </w:num>
 </w:numbering>
@@ -9526,6 +10228,7 @@
     <w:lsdException w:name="HTML Sample" w:semiHidden="1" w:unhideWhenUsed="1"/>
     <w:lsdException w:name="HTML Typewriter" w:semiHidden="1" w:unhideWhenUsed="1"/>
     <w:lsdException w:name="HTML Variable" w:semiHidden="1" w:unhideWhenUsed="1"/>
+    <w:lsdException w:name="Normal Table" w:semiHidden="1" w:unhideWhenUsed="1"/>
     <w:lsdException w:name="annotation subject" w:semiHidden="1" w:unhideWhenUsed="1"/>
     <w:lsdException w:name="No List" w:semiHidden="1" w:unhideWhenUsed="1"/>
     <w:lsdException w:name="Outline List 1" w:semiHidden="1" w:unhideWhenUsed="1"/>
@@ -9572,8 +10275,10 @@
     <w:lsdException w:name="Table Subtle 2" w:semiHidden="1" w:unhideWhenUsed="1"/>
     <w:lsdException w:name="Table Web 1" w:semiHidden="1" w:unhideWhenUsed="1"/>
     <w:lsdException w:name="Table Web 2" w:semiHidden="1" w:unhideWhenUsed="1"/>
+    <w:lsdException w:name="Table Web 3" w:semiHidden="1" w:unhideWhenUsed="1"/>
     <w:lsdException w:name="Balloon Text" w:semiHidden="1" w:unhideWhenUsed="1"/>
     <w:lsdException w:name="Table Grid" w:uiPriority="39"/>
+    <w:lsdException w:name="Table Theme" w:semiHidden="1" w:unhideWhenUsed="1"/>
     <w:lsdException w:name="Placeholder Text" w:semiHidden="1"/>
     <w:lsdException w:name="No Spacing" w:semiHidden="1" w:uiPriority="1" w:unhideWhenUsed="1" w:qFormat="1"/>
     <w:lsdException w:name="Light Shading" w:uiPriority="60"/>
@@ -11157,6 +11862,12 @@
 </file>
 
 <file path=customXml/item1.xml><?xml version="1.0" encoding="utf-8"?>
+<p:properties xmlns:p="http://schemas.microsoft.com/office/2006/metadata/properties" xmlns:xsi="http://www.w3.org/2001/XMLSchema-instance" xmlns:pc="http://schemas.microsoft.com/office/infopath/2007/PartnerControls">
+  <documentManagement/>
+</p:properties>
+</file>
+
+<file path=customXml/item2.xml><?xml version="1.0" encoding="utf-8"?>
 <ct:contentTypeSchema xmlns:ct="http://schemas.microsoft.com/office/2006/metadata/contentType" xmlns:ma="http://schemas.microsoft.com/office/2006/metadata/properties/metaAttributes" ct:_="" ma:_="" ma:contentTypeName="Document" ma:contentTypeID="0x0101006F8AEA50F8B57A45B0C574035F47E635" ma:contentTypeVersion="2" ma:contentTypeDescription="Create a new document." ma:contentTypeScope="" ma:versionID="ed064c401f4e871cd5c6f70f12a0c08d">
   <xsd:schema xmlns:xsd="http://www.w3.org/2001/XMLSchema" xmlns:xs="http://www.w3.org/2001/XMLSchema" xmlns:p="http://schemas.microsoft.com/office/2006/metadata/properties" xmlns:ns2="6812579b-13ba-49c3-8314-d81ba69a4eb3" targetNamespace="http://schemas.microsoft.com/office/2006/metadata/properties" ma:root="true" ma:fieldsID="cb2b0394baf1b93db9ccd44e79974d1d" ns2:_="">
     <xsd:import namespace="6812579b-13ba-49c3-8314-d81ba69a4eb3"/>
@@ -11288,12 +11999,6 @@
 </ct:contentTypeSchema>
 </file>
 
-<file path=customXml/item2.xml><?xml version="1.0" encoding="utf-8"?>
-<p:properties xmlns:p="http://schemas.microsoft.com/office/2006/metadata/properties" xmlns:xsi="http://www.w3.org/2001/XMLSchema-instance" xmlns:pc="http://schemas.microsoft.com/office/infopath/2007/PartnerControls">
-  <documentManagement/>
-</p:properties>
-</file>
-
 <file path=customXml/item3.xml><?xml version="1.0" encoding="utf-8"?>
 <?mso-contentType ?>
 <FormTemplates xmlns="http://schemas.microsoft.com/sharepoint/v3/contenttype/forms">
@@ -11308,6 +12013,22 @@
 </file>
 
 <file path=customXml/itemProps1.xml><?xml version="1.0" encoding="utf-8"?>
+<ds:datastoreItem xmlns:ds="http://schemas.openxmlformats.org/officeDocument/2006/customXml" ds:itemID="{63671810-3EF7-4C8E-BCBA-248ABE2BAB39}">
+  <ds:schemaRefs>
+    <ds:schemaRef ds:uri="http://www.w3.org/XML/1998/namespace"/>
+    <ds:schemaRef ds:uri="http://purl.org/dc/terms/"/>
+    <ds:schemaRef ds:uri="http://schemas.microsoft.com/office/2006/metadata/properties"/>
+    <ds:schemaRef ds:uri="http://schemas.microsoft.com/office/2006/documentManagement/types"/>
+    <ds:schemaRef ds:uri="4873beb7-5857-4685-be1f-d57550cc96cc"/>
+    <ds:schemaRef ds:uri="http://purl.org/dc/elements/1.1/"/>
+    <ds:schemaRef ds:uri="http://schemas.microsoft.com/office/infopath/2007/PartnerControls"/>
+    <ds:schemaRef ds:uri="http://schemas.openxmlformats.org/package/2006/metadata/core-properties"/>
+    <ds:schemaRef ds:uri="http://purl.org/dc/dcmitype/"/>
+  </ds:schemaRefs>
+</ds:datastoreItem>
+</file>
+
+<file path=customXml/itemProps2.xml><?xml version="1.0" encoding="utf-8"?>
 <ds:datastoreItem xmlns:ds="http://schemas.openxmlformats.org/officeDocument/2006/customXml" ds:itemID="{0B128611-B997-4467-9DE0-272F6C6C5502}">
   <ds:schemaRefs>
     <ds:schemaRef ds:uri="http://schemas.microsoft.com/office/2006/metadata/contentType"/>
@@ -11325,22 +12046,6 @@
 </ds:datastoreItem>
 </file>
 
-<file path=customXml/itemProps2.xml><?xml version="1.0" encoding="utf-8"?>
-<ds:datastoreItem xmlns:ds="http://schemas.openxmlformats.org/officeDocument/2006/customXml" ds:itemID="{63671810-3EF7-4C8E-BCBA-248ABE2BAB39}">
-  <ds:schemaRefs>
-    <ds:schemaRef ds:uri="http://www.w3.org/XML/1998/namespace"/>
-    <ds:schemaRef ds:uri="http://purl.org/dc/terms/"/>
-    <ds:schemaRef ds:uri="http://schemas.microsoft.com/office/2006/metadata/properties"/>
-    <ds:schemaRef ds:uri="http://schemas.microsoft.com/office/2006/documentManagement/types"/>
-    <ds:schemaRef ds:uri="4873beb7-5857-4685-be1f-d57550cc96cc"/>
-    <ds:schemaRef ds:uri="http://purl.org/dc/elements/1.1/"/>
-    <ds:schemaRef ds:uri="http://schemas.microsoft.com/office/infopath/2007/PartnerControls"/>
-    <ds:schemaRef ds:uri="http://schemas.openxmlformats.org/package/2006/metadata/core-properties"/>
-    <ds:schemaRef ds:uri="http://purl.org/dc/dcmitype/"/>
-  </ds:schemaRefs>
-</ds:datastoreItem>
-</file>
-
 <file path=customXml/itemProps3.xml><?xml version="1.0" encoding="utf-8"?>
 <ds:datastoreItem xmlns:ds="http://schemas.openxmlformats.org/officeDocument/2006/customXml" ds:itemID="{C72E316B-CDF6-447C-9220-DB76EC4DF806}">
   <ds:schemaRefs>
@@ -11350,7 +12055,7 @@
 </file>
 
 <file path=customXml/itemProps4.xml><?xml version="1.0" encoding="utf-8"?>
-<ds:datastoreItem xmlns:ds="http://schemas.openxmlformats.org/officeDocument/2006/customXml" ds:itemID="{989224E0-E7B0-473C-8515-703022042860}">
+<ds:datastoreItem xmlns:ds="http://schemas.openxmlformats.org/officeDocument/2006/customXml" ds:itemID="{9DE61853-BDA6-4F3F-9ED8-F7B50D21C340}">
   <ds:schemaRefs>
     <ds:schemaRef ds:uri="http://schemas.openxmlformats.org/officeDocument/2006/bibliography"/>
   </ds:schemaRefs>

</xml_diff>